<commit_message>
add phpword and token telegram
</commit_message>
<xml_diff>
--- a/helloWorld.docx
+++ b/helloWorld.docx
@@ -7,6 +7,39 @@
       <w:r>
         <w:rPr/>
         <w:t xml:space="preserve">"Learn from yesterday, live for today, hope for tomorrow. The important thing is not to stop questioning." (Albert Einstein)</w:t>
+      </w:r>
+    </w:p>
+    <w:p>
+      <w:pPr/>
+      <w:r>
+        <w:rPr>
+          <w:rFonts w:ascii="Tahoma" w:hAnsi="Tahoma" w:eastAsia="Tahoma" w:cs="Tahoma"/>
+          <w:sz w:val="20"/>
+          <w:szCs w:val="20"/>
+        </w:rPr>
+        <w:t xml:space="preserve">"Great achievement is usually born of great sacrifice, and is never the result of selfishness." (Napoleon Hill)</w:t>
+      </w:r>
+    </w:p>
+    <w:p>
+      <w:pPr/>
+      <w:r>
+        <w:rPr>
+          <w:rStyle w:val="oneUserDefinedStyle"/>
+        </w:rPr>
+        <w:t xml:space="preserve">"The greatest accomplishment is not in never falling, but in rising again after you fall." (Vince Lombardi)</w:t>
+      </w:r>
+    </w:p>
+    <w:p>
+      <w:pPr/>
+      <w:r>
+        <w:rPr>
+          <w:rFonts w:ascii="Tahoma" w:hAnsi="Tahoma" w:eastAsia="Tahoma" w:cs="Tahoma"/>
+          <w:sz w:val="26"/>
+          <w:szCs w:val="26"/>
+          <w:b w:val="1"/>
+          <w:bCs w:val="1"/>
+        </w:rPr>
+        <w:t xml:space="preserve">"Believe you can and you're halfway there." (Theodor Roosevelt)</w:t>
       </w:r>
     </w:p>
     <w:sectPr>
@@ -47,6 +80,17 @@
     <w:unhideWhenUsed/>
     <w:rPr>
       <w:vertAlign w:val="superscript"/>
+    </w:rPr>
+  </w:style>
+  <w:style w:type="character">
+    <w:name w:val="oneUserDefinedStyle"/>
+    <w:rPr>
+      <w:rFonts w:ascii="Tahoma" w:hAnsi="Tahoma" w:eastAsia="Tahoma" w:cs="Tahoma"/>
+      <w:color w:val="1B2232"/>
+      <w:sz w:val="20"/>
+      <w:szCs w:val="20"/>
+      <w:b w:val="1"/>
+      <w:bCs w:val="1"/>
     </w:rPr>
   </w:style>
 </w:styles>

</xml_diff>